<commit_message>
Updated setup documentation to include a high level list of tools.
</commit_message>
<xml_diff>
--- a/documentation/VS Code Workspace Setup.docx
+++ b/documentation/VS Code Workspace Setup.docx
@@ -27,7 +27,23 @@
           <w:sz w:val="20"/>
           <w:szCs w:val="20"/>
         </w:rPr>
-        <w:t>Clone or Open the SpaceDebris Repository</w:t>
+        <w:t xml:space="preserve">Clone or Open the </w:t>
+      </w:r>
+      <w:proofErr w:type="spellStart"/>
+      <w:r>
+        <w:rPr>
+          <w:sz w:val="20"/>
+          <w:szCs w:val="20"/>
+        </w:rPr>
+        <w:t>SpaceDebris</w:t>
+      </w:r>
+      <w:proofErr w:type="spellEnd"/>
+      <w:r>
+        <w:rPr>
+          <w:sz w:val="20"/>
+          <w:szCs w:val="20"/>
+        </w:rPr>
+        <w:t xml:space="preserve"> Repository</w:t>
       </w:r>
     </w:p>
     <w:p>
@@ -90,8 +106,9 @@
           <w:sz w:val="18"/>
           <w:szCs w:val="18"/>
         </w:rPr>
-        <w:t xml:space="preserve">(You can also use the Git gui, the key on this step is a opening you </w:t>
-      </w:r>
+        <w:t xml:space="preserve">(You can also use the Git </w:t>
+      </w:r>
+      <w:proofErr w:type="spellStart"/>
       <w:r>
         <w:rPr>
           <w:i/>
@@ -99,7 +116,68 @@
           <w:sz w:val="18"/>
           <w:szCs w:val="18"/>
         </w:rPr>
-        <w:t>bash up and changing the directory to where SpaceDebris is cloned.)</w:t>
+        <w:t>gui</w:t>
+      </w:r>
+      <w:proofErr w:type="spellEnd"/>
+      <w:r>
+        <w:rPr>
+          <w:i/>
+          <w:iCs/>
+          <w:sz w:val="18"/>
+          <w:szCs w:val="18"/>
+        </w:rPr>
+        <w:t xml:space="preserve">, the key on this step is </w:t>
+      </w:r>
+      <w:proofErr w:type="spellStart"/>
+      <w:proofErr w:type="gramStart"/>
+      <w:r>
+        <w:rPr>
+          <w:i/>
+          <w:iCs/>
+          <w:sz w:val="18"/>
+          <w:szCs w:val="18"/>
+        </w:rPr>
+        <w:t>a</w:t>
+      </w:r>
+      <w:proofErr w:type="spellEnd"/>
+      <w:proofErr w:type="gramEnd"/>
+      <w:r>
+        <w:rPr>
+          <w:i/>
+          <w:iCs/>
+          <w:sz w:val="18"/>
+          <w:szCs w:val="18"/>
+        </w:rPr>
+        <w:t xml:space="preserve"> opening you </w:t>
+      </w:r>
+      <w:r>
+        <w:rPr>
+          <w:i/>
+          <w:iCs/>
+          <w:sz w:val="18"/>
+          <w:szCs w:val="18"/>
+        </w:rPr>
+        <w:t xml:space="preserve">bash up and changing the directory to where </w:t>
+      </w:r>
+      <w:proofErr w:type="spellStart"/>
+      <w:r>
+        <w:rPr>
+          <w:i/>
+          <w:iCs/>
+          <w:sz w:val="18"/>
+          <w:szCs w:val="18"/>
+        </w:rPr>
+        <w:t>SpaceDebris</w:t>
+      </w:r>
+      <w:proofErr w:type="spellEnd"/>
+      <w:r>
+        <w:rPr>
+          <w:i/>
+          <w:iCs/>
+          <w:sz w:val="18"/>
+          <w:szCs w:val="18"/>
+        </w:rPr>
+        <w:t xml:space="preserve"> is cloned.)</w:t>
       </w:r>
     </w:p>
     <w:p>
@@ -143,8 +221,17 @@
           <w:sz w:val="20"/>
           <w:szCs w:val="20"/>
         </w:rPr>
-        <w:t>cd SpaceDebris</w:t>
-      </w:r>
+        <w:t xml:space="preserve">cd </w:t>
+      </w:r>
+      <w:proofErr w:type="spellStart"/>
+      <w:r>
+        <w:rPr>
+          <w:sz w:val="20"/>
+          <w:szCs w:val="20"/>
+        </w:rPr>
+        <w:t>SpaceDebris</w:t>
+      </w:r>
+      <w:proofErr w:type="spellEnd"/>
     </w:p>
     <w:p>
       <w:pPr>
@@ -163,7 +250,23 @@
           <w:sz w:val="20"/>
           <w:szCs w:val="20"/>
         </w:rPr>
-        <w:t>Open VS Code and select File &gt; Open Folder, then choose the SpaceDebris folder.</w:t>
+        <w:t xml:space="preserve">Open VS Code and select File &gt; Open Folder, then choose the </w:t>
+      </w:r>
+      <w:proofErr w:type="spellStart"/>
+      <w:r>
+        <w:rPr>
+          <w:sz w:val="20"/>
+          <w:szCs w:val="20"/>
+        </w:rPr>
+        <w:t>SpaceDebris</w:t>
+      </w:r>
+      <w:proofErr w:type="spellEnd"/>
+      <w:r>
+        <w:rPr>
+          <w:sz w:val="20"/>
+          <w:szCs w:val="20"/>
+        </w:rPr>
+        <w:t xml:space="preserve"> folder.</w:t>
       </w:r>
     </w:p>
     <w:p>
@@ -281,7 +384,23 @@
           <w:sz w:val="20"/>
           <w:szCs w:val="20"/>
         </w:rPr>
-        <w:t># Satellite images (from SpaceNet or Kaggle)</w:t>
+        <w:t xml:space="preserve"># Satellite images (from </w:t>
+      </w:r>
+      <w:proofErr w:type="spellStart"/>
+      <w:r>
+        <w:rPr>
+          <w:sz w:val="20"/>
+          <w:szCs w:val="20"/>
+        </w:rPr>
+        <w:t>SpaceNet</w:t>
+      </w:r>
+      <w:proofErr w:type="spellEnd"/>
+      <w:r>
+        <w:rPr>
+          <w:sz w:val="20"/>
+          <w:szCs w:val="20"/>
+        </w:rPr>
+        <w:t xml:space="preserve"> or Kaggle)</w:t>
       </w:r>
     </w:p>
     <w:p>
@@ -344,12 +463,21 @@
           <w:szCs w:val="20"/>
         </w:rPr>
       </w:pPr>
-      <w:r>
-        <w:rPr>
-          <w:sz w:val="20"/>
-          <w:szCs w:val="20"/>
-        </w:rPr>
-        <w:t>src/</w:t>
+      <w:proofErr w:type="spellStart"/>
+      <w:r>
+        <w:rPr>
+          <w:sz w:val="20"/>
+          <w:szCs w:val="20"/>
+        </w:rPr>
+        <w:t>src</w:t>
+      </w:r>
+      <w:proofErr w:type="spellEnd"/>
+      <w:r>
+        <w:rPr>
+          <w:sz w:val="20"/>
+          <w:szCs w:val="20"/>
+        </w:rPr>
+        <w:t>/</w:t>
       </w:r>
     </w:p>
     <w:p>
@@ -581,7 +709,23 @@
           <w:sz w:val="20"/>
           <w:szCs w:val="20"/>
         </w:rPr>
-        <w:t># Jupyter notebooks for experimentation</w:t>
+        <w:t xml:space="preserve"># </w:t>
+      </w:r>
+      <w:proofErr w:type="spellStart"/>
+      <w:r>
+        <w:rPr>
+          <w:sz w:val="20"/>
+          <w:szCs w:val="20"/>
+        </w:rPr>
+        <w:t>Jupyter</w:t>
+      </w:r>
+      <w:proofErr w:type="spellEnd"/>
+      <w:r>
+        <w:rPr>
+          <w:sz w:val="20"/>
+          <w:szCs w:val="20"/>
+        </w:rPr>
+        <w:t xml:space="preserve"> notebooks for experimentation</w:t>
       </w:r>
     </w:p>
     <w:p>
@@ -764,7 +908,23 @@
           <w:sz w:val="20"/>
           <w:szCs w:val="20"/>
         </w:rPr>
-        <w:t>Why Use a Workspace for SpaceDebris?</w:t>
+        <w:t xml:space="preserve">Why Use a Workspace for </w:t>
+      </w:r>
+      <w:proofErr w:type="spellStart"/>
+      <w:r>
+        <w:rPr>
+          <w:sz w:val="20"/>
+          <w:szCs w:val="20"/>
+        </w:rPr>
+        <w:t>SpaceDebris</w:t>
+      </w:r>
+      <w:proofErr w:type="spellEnd"/>
+      <w:r>
+        <w:rPr>
+          <w:sz w:val="20"/>
+          <w:szCs w:val="20"/>
+        </w:rPr>
+        <w:t>?</w:t>
       </w:r>
     </w:p>
     <w:p>
@@ -784,7 +944,23 @@
           <w:sz w:val="20"/>
           <w:szCs w:val="20"/>
         </w:rPr>
-        <w:t>Isolation: Keeps your spacedebris environment, AWS Toolkit settings, and React snippets separate from other projects</w:t>
+        <w:t xml:space="preserve">Isolation: Keeps your </w:t>
+      </w:r>
+      <w:proofErr w:type="spellStart"/>
+      <w:r>
+        <w:rPr>
+          <w:sz w:val="20"/>
+          <w:szCs w:val="20"/>
+        </w:rPr>
+        <w:t>spacedebris</w:t>
+      </w:r>
+      <w:proofErr w:type="spellEnd"/>
+      <w:r>
+        <w:rPr>
+          <w:sz w:val="20"/>
+          <w:szCs w:val="20"/>
+        </w:rPr>
+        <w:t xml:space="preserve"> environment, AWS Toolkit settings, and React snippets separate from other projects</w:t>
       </w:r>
       <w:r>
         <w:rPr>
@@ -811,8 +987,33 @@
           <w:sz w:val="20"/>
           <w:szCs w:val="20"/>
         </w:rPr>
-        <w:t>Portability: The .code-workspace file can be committed to your GitHub repo (https://github.com/oehamilton/SpaceDebris), making it easy to share or reuse.</w:t>
-      </w:r>
+        <w:t xml:space="preserve">Portability: </w:t>
+      </w:r>
+      <w:proofErr w:type="gramStart"/>
+      <w:r>
+        <w:rPr>
+          <w:sz w:val="20"/>
+          <w:szCs w:val="20"/>
+        </w:rPr>
+        <w:t>The .code</w:t>
+      </w:r>
+      <w:proofErr w:type="gramEnd"/>
+      <w:r>
+        <w:rPr>
+          <w:sz w:val="20"/>
+          <w:szCs w:val="20"/>
+        </w:rPr>
+        <w:t xml:space="preserve">-workspace file can be committed to your GitHub repo </w:t>
+      </w:r>
+      <w:proofErr w:type="gramStart"/>
+      <w:r>
+        <w:rPr>
+          <w:sz w:val="20"/>
+          <w:szCs w:val="20"/>
+        </w:rPr>
+        <w:t>(https://github.com/oehamilton/SpaceDebris), making it easy to share or reuse.</w:t>
+      </w:r>
+      <w:proofErr w:type="gramEnd"/>
     </w:p>
     <w:p>
       <w:pPr>
@@ -847,7 +1048,23 @@
           <w:sz w:val="20"/>
           <w:szCs w:val="20"/>
         </w:rPr>
-        <w:t>In VS Code, with the SpaceDebris folder open, go to File &gt; Save Workspace As....</w:t>
+        <w:t xml:space="preserve">In VS Code, with the </w:t>
+      </w:r>
+      <w:proofErr w:type="spellStart"/>
+      <w:r>
+        <w:rPr>
+          <w:sz w:val="20"/>
+          <w:szCs w:val="20"/>
+        </w:rPr>
+        <w:t>SpaceDebris</w:t>
+      </w:r>
+      <w:proofErr w:type="spellEnd"/>
+      <w:r>
+        <w:rPr>
+          <w:sz w:val="20"/>
+          <w:szCs w:val="20"/>
+        </w:rPr>
+        <w:t xml:space="preserve"> folder open, go to File &gt; Save Workspace As....</w:t>
       </w:r>
     </w:p>
     <w:p>
@@ -894,7 +1111,71 @@
           <w:sz w:val="20"/>
           <w:szCs w:val="20"/>
         </w:rPr>
-        <w:t>: Save it inside the SpaceDebris folder as SpaceDebris.code-workspace (e.g., /path/to/SpaceDebris/SpaceDebris.code-workspace).</w:t>
+        <w:t xml:space="preserve">: Save it inside the </w:t>
+      </w:r>
+      <w:proofErr w:type="spellStart"/>
+      <w:r>
+        <w:rPr>
+          <w:sz w:val="20"/>
+          <w:szCs w:val="20"/>
+        </w:rPr>
+        <w:t>SpaceDebris</w:t>
+      </w:r>
+      <w:proofErr w:type="spellEnd"/>
+      <w:r>
+        <w:rPr>
+          <w:sz w:val="20"/>
+          <w:szCs w:val="20"/>
+        </w:rPr>
+        <w:t xml:space="preserve"> folder as </w:t>
+      </w:r>
+      <w:proofErr w:type="spellStart"/>
+      <w:r>
+        <w:rPr>
+          <w:sz w:val="20"/>
+          <w:szCs w:val="20"/>
+        </w:rPr>
+        <w:t>SpaceDebris.code</w:t>
+      </w:r>
+      <w:proofErr w:type="spellEnd"/>
+      <w:r>
+        <w:rPr>
+          <w:sz w:val="20"/>
+          <w:szCs w:val="20"/>
+        </w:rPr>
+        <w:t>-workspace (e.g., /path/to/</w:t>
+      </w:r>
+      <w:proofErr w:type="spellStart"/>
+      <w:r>
+        <w:rPr>
+          <w:sz w:val="20"/>
+          <w:szCs w:val="20"/>
+        </w:rPr>
+        <w:t>SpaceDebris</w:t>
+      </w:r>
+      <w:proofErr w:type="spellEnd"/>
+      <w:r>
+        <w:rPr>
+          <w:sz w:val="20"/>
+          <w:szCs w:val="20"/>
+        </w:rPr>
+        <w:t>/</w:t>
+      </w:r>
+      <w:proofErr w:type="spellStart"/>
+      <w:r>
+        <w:rPr>
+          <w:sz w:val="20"/>
+          <w:szCs w:val="20"/>
+        </w:rPr>
+        <w:t>SpaceDebris.code</w:t>
+      </w:r>
+      <w:proofErr w:type="spellEnd"/>
+      <w:r>
+        <w:rPr>
+          <w:sz w:val="20"/>
+          <w:szCs w:val="20"/>
+        </w:rPr>
+        <w:t>-workspace).</w:t>
       </w:r>
     </w:p>
     <w:p>
@@ -933,7 +1214,39 @@
           <w:szCs w:val="20"/>
         </w:rPr>
         <w:lastRenderedPageBreak/>
-        <w:t>VS Code will create a .code-workspace file and switch to Workspace mode (you’ll see “SpaceDebris [Workspace]” in the title bar).</w:t>
+        <w:t xml:space="preserve">VS Code will create </w:t>
+      </w:r>
+      <w:proofErr w:type="gramStart"/>
+      <w:r>
+        <w:rPr>
+          <w:sz w:val="20"/>
+          <w:szCs w:val="20"/>
+        </w:rPr>
+        <w:t>a .code</w:t>
+      </w:r>
+      <w:proofErr w:type="gramEnd"/>
+      <w:r>
+        <w:rPr>
+          <w:sz w:val="20"/>
+          <w:szCs w:val="20"/>
+        </w:rPr>
+        <w:t>-workspace file and switch to Workspace mode (you’ll see “</w:t>
+      </w:r>
+      <w:proofErr w:type="spellStart"/>
+      <w:r>
+        <w:rPr>
+          <w:sz w:val="20"/>
+          <w:szCs w:val="20"/>
+        </w:rPr>
+        <w:t>SpaceDebris</w:t>
+      </w:r>
+      <w:proofErr w:type="spellEnd"/>
+      <w:r>
+        <w:rPr>
+          <w:sz w:val="20"/>
+          <w:szCs w:val="20"/>
+        </w:rPr>
+        <w:t xml:space="preserve"> [Workspace]” in the title bar).</w:t>
       </w:r>
     </w:p>
     <w:p>
@@ -1251,7 +1564,32 @@
           <w:sz w:val="20"/>
           <w:szCs w:val="20"/>
         </w:rPr>
-        <w:t>Python (ms-python.python): For Python support.</w:t>
+        <w:t>Python (</w:t>
+      </w:r>
+      <w:proofErr w:type="spellStart"/>
+      <w:r>
+        <w:rPr>
+          <w:sz w:val="20"/>
+          <w:szCs w:val="20"/>
+        </w:rPr>
+        <w:t>ms-</w:t>
+      </w:r>
+      <w:proofErr w:type="gramStart"/>
+      <w:r>
+        <w:rPr>
+          <w:sz w:val="20"/>
+          <w:szCs w:val="20"/>
+        </w:rPr>
+        <w:t>python.python</w:t>
+      </w:r>
+      <w:proofErr w:type="spellEnd"/>
+      <w:proofErr w:type="gramEnd"/>
+      <w:r>
+        <w:rPr>
+          <w:sz w:val="20"/>
+          <w:szCs w:val="20"/>
+        </w:rPr>
+        <w:t>): For Python support.</w:t>
       </w:r>
     </w:p>
     <w:p>
@@ -1266,12 +1604,46 @@
           <w:szCs w:val="20"/>
         </w:rPr>
       </w:pPr>
-      <w:r>
-        <w:rPr>
-          <w:sz w:val="20"/>
-          <w:szCs w:val="20"/>
-        </w:rPr>
-        <w:t>Jupyter (ms-toolsai.jupyter): For notebooks in notebooks/.</w:t>
+      <w:proofErr w:type="spellStart"/>
+      <w:r>
+        <w:rPr>
+          <w:sz w:val="20"/>
+          <w:szCs w:val="20"/>
+        </w:rPr>
+        <w:t>Jupyter</w:t>
+      </w:r>
+      <w:proofErr w:type="spellEnd"/>
+      <w:r>
+        <w:rPr>
+          <w:sz w:val="20"/>
+          <w:szCs w:val="20"/>
+        </w:rPr>
+        <w:t xml:space="preserve"> (</w:t>
+      </w:r>
+      <w:proofErr w:type="spellStart"/>
+      <w:r>
+        <w:rPr>
+          <w:sz w:val="20"/>
+          <w:szCs w:val="20"/>
+        </w:rPr>
+        <w:t>ms-</w:t>
+      </w:r>
+      <w:proofErr w:type="gramStart"/>
+      <w:r>
+        <w:rPr>
+          <w:sz w:val="20"/>
+          <w:szCs w:val="20"/>
+        </w:rPr>
+        <w:t>toolsai.jupyter</w:t>
+      </w:r>
+      <w:proofErr w:type="spellEnd"/>
+      <w:proofErr w:type="gramEnd"/>
+      <w:r>
+        <w:rPr>
+          <w:sz w:val="20"/>
+          <w:szCs w:val="20"/>
+        </w:rPr>
+        <w:t>): For notebooks in notebooks/.</w:t>
       </w:r>
     </w:p>
     <w:p>
@@ -1291,7 +1663,39 @@
           <w:sz w:val="20"/>
           <w:szCs w:val="20"/>
         </w:rPr>
-        <w:t>AWS Toolkit (amazonwebservices.aws-toolkit-vscode): For S3/SageMaker.</w:t>
+        <w:t>AWS Toolkit (</w:t>
+      </w:r>
+      <w:proofErr w:type="spellStart"/>
+      <w:r>
+        <w:rPr>
+          <w:sz w:val="20"/>
+          <w:szCs w:val="20"/>
+        </w:rPr>
+        <w:t>amazonwebservices.aws</w:t>
+      </w:r>
+      <w:proofErr w:type="spellEnd"/>
+      <w:r>
+        <w:rPr>
+          <w:sz w:val="20"/>
+          <w:szCs w:val="20"/>
+        </w:rPr>
+        <w:t>-toolkit-</w:t>
+      </w:r>
+      <w:proofErr w:type="spellStart"/>
+      <w:r>
+        <w:rPr>
+          <w:sz w:val="20"/>
+          <w:szCs w:val="20"/>
+        </w:rPr>
+        <w:t>vscode</w:t>
+      </w:r>
+      <w:proofErr w:type="spellEnd"/>
+      <w:r>
+        <w:rPr>
+          <w:sz w:val="20"/>
+          <w:szCs w:val="20"/>
+        </w:rPr>
+        <w:t>): For S3/SageMaker.</w:t>
       </w:r>
     </w:p>
     <w:p>
@@ -1326,12 +1730,46 @@
           <w:szCs w:val="20"/>
         </w:rPr>
       </w:pPr>
-      <w:r>
-        <w:rPr>
-          <w:sz w:val="20"/>
-          <w:szCs w:val="20"/>
-        </w:rPr>
-        <w:t>ESLint (dbaeumer.vscode-eslint): For JavaScript linting.</w:t>
+      <w:proofErr w:type="spellStart"/>
+      <w:r>
+        <w:rPr>
+          <w:sz w:val="20"/>
+          <w:szCs w:val="20"/>
+        </w:rPr>
+        <w:t>ESLint</w:t>
+      </w:r>
+      <w:proofErr w:type="spellEnd"/>
+      <w:r>
+        <w:rPr>
+          <w:sz w:val="20"/>
+          <w:szCs w:val="20"/>
+        </w:rPr>
+        <w:t xml:space="preserve"> (</w:t>
+      </w:r>
+      <w:proofErr w:type="spellStart"/>
+      <w:proofErr w:type="gramStart"/>
+      <w:r>
+        <w:rPr>
+          <w:sz w:val="20"/>
+          <w:szCs w:val="20"/>
+        </w:rPr>
+        <w:t>dbaeumer.vscode</w:t>
+      </w:r>
+      <w:proofErr w:type="gramEnd"/>
+      <w:r>
+        <w:rPr>
+          <w:sz w:val="20"/>
+          <w:szCs w:val="20"/>
+        </w:rPr>
+        <w:t>-eslint</w:t>
+      </w:r>
+      <w:proofErr w:type="spellEnd"/>
+      <w:r>
+        <w:rPr>
+          <w:sz w:val="20"/>
+          <w:szCs w:val="20"/>
+        </w:rPr>
+        <w:t>): For JavaScript linting.</w:t>
       </w:r>
     </w:p>
     <w:p>
@@ -1346,12 +1784,39 @@
           <w:szCs w:val="20"/>
         </w:rPr>
       </w:pPr>
-      <w:r>
-        <w:rPr>
-          <w:sz w:val="20"/>
-          <w:szCs w:val="20"/>
-        </w:rPr>
-        <w:t>GitLens (eamodio.gitlens): For enhanced Git integration.</w:t>
+      <w:proofErr w:type="spellStart"/>
+      <w:r>
+        <w:rPr>
+          <w:sz w:val="20"/>
+          <w:szCs w:val="20"/>
+        </w:rPr>
+        <w:t>GitLens</w:t>
+      </w:r>
+      <w:proofErr w:type="spellEnd"/>
+      <w:r>
+        <w:rPr>
+          <w:sz w:val="20"/>
+          <w:szCs w:val="20"/>
+        </w:rPr>
+        <w:t xml:space="preserve"> (</w:t>
+      </w:r>
+      <w:proofErr w:type="spellStart"/>
+      <w:proofErr w:type="gramStart"/>
+      <w:r>
+        <w:rPr>
+          <w:sz w:val="20"/>
+          <w:szCs w:val="20"/>
+        </w:rPr>
+        <w:t>eamodio.gitlens</w:t>
+      </w:r>
+      <w:proofErr w:type="spellEnd"/>
+      <w:proofErr w:type="gramEnd"/>
+      <w:r>
+        <w:rPr>
+          <w:sz w:val="20"/>
+          <w:szCs w:val="20"/>
+        </w:rPr>
+        <w:t>): For enhanced Git integration.</w:t>
       </w:r>
     </w:p>
     <w:p>
@@ -1393,6 +1858,7 @@
         </w:rPr>
         <w:t xml:space="preserve">Navigate to </w:t>
       </w:r>
+      <w:proofErr w:type="spellStart"/>
       <w:r>
         <w:rPr>
           <w:sz w:val="20"/>
@@ -1400,6 +1866,7 @@
         </w:rPr>
         <w:t>SpaceDebris</w:t>
       </w:r>
+      <w:proofErr w:type="spellEnd"/>
     </w:p>
     <w:p>
       <w:pPr>
@@ -1415,8 +1882,33 @@
           <w:sz w:val="20"/>
           <w:szCs w:val="20"/>
         </w:rPr>
-        <w:t>cd /c/users/oeham/OneDrive/Documents/code/SpaceDebris</w:t>
-      </w:r>
+        <w:t>cd /c/users/</w:t>
+      </w:r>
+      <w:proofErr w:type="spellStart"/>
+      <w:r>
+        <w:rPr>
+          <w:sz w:val="20"/>
+          <w:szCs w:val="20"/>
+        </w:rPr>
+        <w:t>oeham</w:t>
+      </w:r>
+      <w:proofErr w:type="spellEnd"/>
+      <w:r>
+        <w:rPr>
+          <w:sz w:val="20"/>
+          <w:szCs w:val="20"/>
+        </w:rPr>
+        <w:t>/OneDrive/Documents/code/</w:t>
+      </w:r>
+      <w:proofErr w:type="spellStart"/>
+      <w:r>
+        <w:rPr>
+          <w:sz w:val="20"/>
+          <w:szCs w:val="20"/>
+        </w:rPr>
+        <w:t>SpaceDebris</w:t>
+      </w:r>
+      <w:proofErr w:type="spellEnd"/>
     </w:p>
     <w:p>
       <w:pPr>
@@ -1435,14 +1927,7 @@
           <w:sz w:val="20"/>
           <w:szCs w:val="20"/>
         </w:rPr>
-        <w:t xml:space="preserve">Validate the python version </w:t>
-      </w:r>
-      <w:r>
-        <w:rPr>
-          <w:sz w:val="20"/>
-          <w:szCs w:val="20"/>
-        </w:rPr>
-        <w:t>3.11.9</w:t>
+        <w:t>Validate the python version 3.11.9</w:t>
       </w:r>
     </w:p>
     <w:p>
@@ -1496,8 +1981,33 @@
           <w:sz w:val="20"/>
           <w:szCs w:val="20"/>
         </w:rPr>
-        <w:t>python -m venv venv</w:t>
-      </w:r>
+        <w:t xml:space="preserve">python -m </w:t>
+      </w:r>
+      <w:proofErr w:type="spellStart"/>
+      <w:r>
+        <w:rPr>
+          <w:sz w:val="20"/>
+          <w:szCs w:val="20"/>
+        </w:rPr>
+        <w:t>venv</w:t>
+      </w:r>
+      <w:proofErr w:type="spellEnd"/>
+      <w:r>
+        <w:rPr>
+          <w:sz w:val="20"/>
+          <w:szCs w:val="20"/>
+        </w:rPr>
+        <w:t xml:space="preserve"> </w:t>
+      </w:r>
+      <w:proofErr w:type="spellStart"/>
+      <w:r>
+        <w:rPr>
+          <w:sz w:val="20"/>
+          <w:szCs w:val="20"/>
+        </w:rPr>
+        <w:t>venv</w:t>
+      </w:r>
+      <w:proofErr w:type="spellEnd"/>
     </w:p>
     <w:p>
       <w:pPr>
@@ -1533,8 +2043,17 @@
           <w:sz w:val="20"/>
           <w:szCs w:val="20"/>
         </w:rPr>
-        <w:t>source venv</w:t>
-      </w:r>
+        <w:t xml:space="preserve">source </w:t>
+      </w:r>
+      <w:proofErr w:type="spellStart"/>
+      <w:r>
+        <w:rPr>
+          <w:sz w:val="20"/>
+          <w:szCs w:val="20"/>
+        </w:rPr>
+        <w:t>venv</w:t>
+      </w:r>
+      <w:proofErr w:type="spellEnd"/>
       <w:r>
         <w:rPr>
           <w:sz w:val="20"/>
@@ -1668,8 +2187,17 @@
           <w:sz w:val="20"/>
           <w:szCs w:val="20"/>
         </w:rPr>
-        <w:t>Upgrade pip</w:t>
-      </w:r>
+        <w:t xml:space="preserve">Upgrade </w:t>
+      </w:r>
+      <w:proofErr w:type="gramStart"/>
+      <w:r>
+        <w:rPr>
+          <w:sz w:val="20"/>
+          <w:szCs w:val="20"/>
+        </w:rPr>
+        <w:t>pip</w:t>
+      </w:r>
+      <w:proofErr w:type="gramEnd"/>
     </w:p>
     <w:p>
       <w:pPr>
@@ -1724,150 +2252,441 @@
     </w:p>
     <w:p>
       <w:pPr>
-        <w:pStyle w:val="ListParagraph"/>
+        <w:spacing w:after="0" w:line="240" w:lineRule="auto"/>
         <w:ind w:left="2160"/>
         <w:rPr>
-          <w:sz w:val="20"/>
-          <w:szCs w:val="20"/>
-        </w:rPr>
-      </w:pPr>
-      <w:r>
-        <w:rPr>
-          <w:sz w:val="20"/>
-          <w:szCs w:val="20"/>
-        </w:rPr>
-        <w:t>pip install tensorflow==2.1</w:t>
-      </w:r>
-      <w:r>
-        <w:rPr>
-          <w:sz w:val="20"/>
-          <w:szCs w:val="20"/>
-        </w:rPr>
-        <w:t>4</w:t>
-      </w:r>
-      <w:r>
-        <w:rPr>
-          <w:sz w:val="20"/>
-          <w:szCs w:val="20"/>
-        </w:rPr>
-        <w:t>.</w:t>
-      </w:r>
-      <w:r>
-        <w:rPr>
-          <w:sz w:val="20"/>
-          <w:szCs w:val="20"/>
-        </w:rPr>
-        <w:t>1</w:t>
-      </w:r>
-      <w:r>
-        <w:rPr>
-          <w:sz w:val="20"/>
-          <w:szCs w:val="20"/>
+          <w:rFonts w:ascii="Calibri" w:eastAsia="Times New Roman" w:hAnsi="Calibri" w:cs="Calibri"/>
+          <w:kern w:val="0"/>
+          <w:sz w:val="22"/>
+          <w:szCs w:val="22"/>
+          <w14:ligatures w14:val="none"/>
+        </w:rPr>
+      </w:pPr>
+      <w:r>
+        <w:rPr>
+          <w:rFonts w:ascii="Calibri" w:eastAsia="Times New Roman" w:hAnsi="Calibri" w:cs="Calibri"/>
+          <w:kern w:val="0"/>
+          <w:sz w:val="22"/>
+          <w:szCs w:val="22"/>
+          <w14:ligatures w14:val="none"/>
+        </w:rPr>
+        <w:t xml:space="preserve">pip install </w:t>
+      </w:r>
+      <w:proofErr w:type="spellStart"/>
+      <w:r>
+        <w:rPr>
+          <w:rFonts w:ascii="Calibri" w:eastAsia="Times New Roman" w:hAnsi="Calibri" w:cs="Calibri"/>
+          <w:kern w:val="0"/>
+          <w:sz w:val="22"/>
+          <w:szCs w:val="22"/>
+          <w14:ligatures w14:val="none"/>
+        </w:rPr>
+        <w:t>tensorflow</w:t>
+      </w:r>
+      <w:proofErr w:type="spellEnd"/>
+      <w:r>
+        <w:rPr>
+          <w:rFonts w:ascii="Calibri" w:eastAsia="Times New Roman" w:hAnsi="Calibri" w:cs="Calibri"/>
+          <w:kern w:val="0"/>
+          <w:sz w:val="22"/>
+          <w:szCs w:val="22"/>
+          <w14:ligatures w14:val="none"/>
+        </w:rPr>
+        <w:t xml:space="preserve">==2.15.0 </w:t>
+      </w:r>
+    </w:p>
+    <w:p>
+      <w:pPr>
+        <w:spacing w:after="0" w:line="240" w:lineRule="auto"/>
+        <w:ind w:left="2160"/>
+        <w:rPr>
+          <w:rFonts w:ascii="Calibri" w:eastAsia="Times New Roman" w:hAnsi="Calibri" w:cs="Calibri"/>
+          <w:kern w:val="0"/>
+          <w:sz w:val="22"/>
+          <w:szCs w:val="22"/>
+          <w14:ligatures w14:val="none"/>
+        </w:rPr>
+      </w:pPr>
+      <w:r>
+        <w:rPr>
+          <w:rFonts w:ascii="Calibri" w:eastAsia="Times New Roman" w:hAnsi="Calibri" w:cs="Calibri"/>
+          <w:kern w:val="0"/>
+          <w:sz w:val="22"/>
+          <w:szCs w:val="22"/>
+          <w14:ligatures w14:val="none"/>
+        </w:rPr>
+        <w:t>pip install pandas==2.2</w:t>
+      </w:r>
+      <w:proofErr w:type="gramStart"/>
+      <w:r>
+        <w:rPr>
+          <w:rFonts w:ascii="Calibri" w:eastAsia="Times New Roman" w:hAnsi="Calibri" w:cs="Calibri"/>
+          <w:kern w:val="0"/>
+          <w:sz w:val="22"/>
+          <w:szCs w:val="22"/>
+          <w14:ligatures w14:val="none"/>
+        </w:rPr>
+        <w:t>.2</w:t>
+      </w:r>
+      <w:proofErr w:type="gramEnd"/>
+      <w:r>
+        <w:rPr>
+          <w:rFonts w:ascii="Calibri" w:eastAsia="Times New Roman" w:hAnsi="Calibri" w:cs="Calibri"/>
+          <w:kern w:val="0"/>
+          <w:sz w:val="22"/>
+          <w:szCs w:val="22"/>
+          <w14:ligatures w14:val="none"/>
         </w:rPr>
         <w:t xml:space="preserve"> </w:t>
       </w:r>
     </w:p>
     <w:p>
       <w:pPr>
-        <w:pStyle w:val="ListParagraph"/>
+        <w:spacing w:after="0" w:line="240" w:lineRule="auto"/>
         <w:ind w:left="2160"/>
         <w:rPr>
-          <w:sz w:val="20"/>
-          <w:szCs w:val="20"/>
-        </w:rPr>
-      </w:pPr>
-      <w:r>
-        <w:rPr>
-          <w:sz w:val="20"/>
-          <w:szCs w:val="20"/>
-        </w:rPr>
-        <w:t xml:space="preserve">pip install pandas==2.2.2 </w:t>
-      </w:r>
-    </w:p>
-    <w:p>
-      <w:pPr>
-        <w:pStyle w:val="ListParagraph"/>
+          <w:rFonts w:ascii="Calibri" w:eastAsia="Times New Roman" w:hAnsi="Calibri" w:cs="Calibri"/>
+          <w:kern w:val="0"/>
+          <w:sz w:val="22"/>
+          <w:szCs w:val="22"/>
+          <w14:ligatures w14:val="none"/>
+        </w:rPr>
+      </w:pPr>
+      <w:r>
+        <w:rPr>
+          <w:rFonts w:ascii="Calibri" w:eastAsia="Times New Roman" w:hAnsi="Calibri" w:cs="Calibri"/>
+          <w:kern w:val="0"/>
+          <w:sz w:val="22"/>
+          <w:szCs w:val="22"/>
+          <w14:ligatures w14:val="none"/>
+        </w:rPr>
+        <w:t xml:space="preserve">pip install </w:t>
+      </w:r>
+      <w:proofErr w:type="spellStart"/>
+      <w:r>
+        <w:rPr>
+          <w:rFonts w:ascii="Calibri" w:eastAsia="Times New Roman" w:hAnsi="Calibri" w:cs="Calibri"/>
+          <w:kern w:val="0"/>
+          <w:sz w:val="22"/>
+          <w:szCs w:val="22"/>
+          <w14:ligatures w14:val="none"/>
+        </w:rPr>
+        <w:t>opencv</w:t>
+      </w:r>
+      <w:proofErr w:type="spellEnd"/>
+      <w:r>
+        <w:rPr>
+          <w:rFonts w:ascii="Calibri" w:eastAsia="Times New Roman" w:hAnsi="Calibri" w:cs="Calibri"/>
+          <w:kern w:val="0"/>
+          <w:sz w:val="22"/>
+          <w:szCs w:val="22"/>
+          <w14:ligatures w14:val="none"/>
+        </w:rPr>
+        <w:t xml:space="preserve">-python==4.10.0.84 </w:t>
+      </w:r>
+    </w:p>
+    <w:p>
+      <w:pPr>
+        <w:spacing w:after="0" w:line="240" w:lineRule="auto"/>
         <w:ind w:left="2160"/>
         <w:rPr>
-          <w:sz w:val="20"/>
-          <w:szCs w:val="20"/>
-        </w:rPr>
-      </w:pPr>
-      <w:r>
-        <w:rPr>
-          <w:sz w:val="20"/>
-          <w:szCs w:val="20"/>
-        </w:rPr>
-        <w:t>pip install opencv-python==4.10.0.84</w:t>
-      </w:r>
-    </w:p>
-    <w:p>
-      <w:pPr>
-        <w:pStyle w:val="ListParagraph"/>
+          <w:rFonts w:ascii="Calibri" w:eastAsia="Times New Roman" w:hAnsi="Calibri" w:cs="Calibri"/>
+          <w:kern w:val="0"/>
+          <w:sz w:val="22"/>
+          <w:szCs w:val="22"/>
+          <w14:ligatures w14:val="none"/>
+        </w:rPr>
+      </w:pPr>
+      <w:r>
+        <w:rPr>
+          <w:rFonts w:ascii="Calibri" w:eastAsia="Times New Roman" w:hAnsi="Calibri" w:cs="Calibri"/>
+          <w:kern w:val="0"/>
+          <w:sz w:val="22"/>
+          <w:szCs w:val="22"/>
+          <w14:ligatures w14:val="none"/>
+        </w:rPr>
+        <w:t xml:space="preserve">pip install matplotlib==3.9.2 </w:t>
+      </w:r>
+    </w:p>
+    <w:p>
+      <w:pPr>
+        <w:spacing w:after="0" w:line="240" w:lineRule="auto"/>
         <w:ind w:left="2160"/>
         <w:rPr>
-          <w:sz w:val="20"/>
-          <w:szCs w:val="20"/>
-        </w:rPr>
-      </w:pPr>
-      <w:r>
-        <w:rPr>
-          <w:sz w:val="20"/>
-          <w:szCs w:val="20"/>
-        </w:rPr>
-        <w:t xml:space="preserve">pip install matplotlib==3.9.2 </w:t>
-      </w:r>
-    </w:p>
-    <w:p>
-      <w:pPr>
-        <w:pStyle w:val="ListParagraph"/>
+          <w:rFonts w:ascii="Calibri" w:eastAsia="Times New Roman" w:hAnsi="Calibri" w:cs="Calibri"/>
+          <w:kern w:val="0"/>
+          <w:sz w:val="22"/>
+          <w:szCs w:val="22"/>
+          <w14:ligatures w14:val="none"/>
+        </w:rPr>
+      </w:pPr>
+      <w:r>
+        <w:rPr>
+          <w:rFonts w:ascii="Calibri" w:eastAsia="Times New Roman" w:hAnsi="Calibri" w:cs="Calibri"/>
+          <w:kern w:val="0"/>
+          <w:sz w:val="22"/>
+          <w:szCs w:val="22"/>
+          <w14:ligatures w14:val="none"/>
+        </w:rPr>
+        <w:t xml:space="preserve">pip install flask==3.0.3 </w:t>
+      </w:r>
+    </w:p>
+    <w:p>
+      <w:pPr>
+        <w:spacing w:after="0" w:line="240" w:lineRule="auto"/>
         <w:ind w:left="2160"/>
         <w:rPr>
-          <w:sz w:val="20"/>
-          <w:szCs w:val="20"/>
-        </w:rPr>
-      </w:pPr>
-      <w:r>
-        <w:rPr>
-          <w:sz w:val="20"/>
-          <w:szCs w:val="20"/>
-        </w:rPr>
-        <w:t xml:space="preserve">pip install flask==3.0.3 </w:t>
-      </w:r>
-    </w:p>
-    <w:p>
-      <w:pPr>
-        <w:pStyle w:val="ListParagraph"/>
+          <w:rFonts w:ascii="Calibri" w:eastAsia="Times New Roman" w:hAnsi="Calibri" w:cs="Calibri"/>
+          <w:kern w:val="0"/>
+          <w:sz w:val="22"/>
+          <w:szCs w:val="22"/>
+          <w14:ligatures w14:val="none"/>
+        </w:rPr>
+      </w:pPr>
+      <w:r>
+        <w:rPr>
+          <w:rFonts w:ascii="Calibri" w:eastAsia="Times New Roman" w:hAnsi="Calibri" w:cs="Calibri"/>
+          <w:kern w:val="0"/>
+          <w:sz w:val="22"/>
+          <w:szCs w:val="22"/>
+          <w14:ligatures w14:val="none"/>
+        </w:rPr>
+        <w:t>pip install boto3==1.35.24</w:t>
+      </w:r>
+    </w:p>
+    <w:p>
+      <w:pPr>
+        <w:spacing w:after="0" w:line="240" w:lineRule="auto"/>
         <w:ind w:left="2160"/>
         <w:rPr>
-          <w:sz w:val="20"/>
-          <w:szCs w:val="20"/>
-        </w:rPr>
-      </w:pPr>
-      <w:r>
-        <w:rPr>
-          <w:sz w:val="20"/>
-          <w:szCs w:val="20"/>
-        </w:rPr>
-        <w:t>pip install boto3==1.35.24</w:t>
-      </w:r>
-    </w:p>
-    <w:p>
-      <w:pPr>
-        <w:pStyle w:val="ListParagraph"/>
+          <w:rFonts w:ascii="Calibri" w:eastAsia="Times New Roman" w:hAnsi="Calibri" w:cs="Calibri"/>
+          <w:kern w:val="0"/>
+          <w:sz w:val="22"/>
+          <w:szCs w:val="22"/>
+          <w14:ligatures w14:val="none"/>
+        </w:rPr>
+      </w:pPr>
+      <w:proofErr w:type="gramStart"/>
+      <w:r>
+        <w:rPr>
+          <w:rFonts w:ascii="Calibri" w:eastAsia="Times New Roman" w:hAnsi="Calibri" w:cs="Calibri"/>
+          <w:kern w:val="0"/>
+          <w:sz w:val="22"/>
+          <w:szCs w:val="22"/>
+          <w14:ligatures w14:val="none"/>
+        </w:rPr>
+        <w:t>pip</w:t>
+      </w:r>
+      <w:proofErr w:type="gramEnd"/>
+      <w:r>
+        <w:rPr>
+          <w:rFonts w:ascii="Calibri" w:eastAsia="Times New Roman" w:hAnsi="Calibri" w:cs="Calibri"/>
+          <w:kern w:val="0"/>
+          <w:sz w:val="22"/>
+          <w:szCs w:val="22"/>
+          <w14:ligatures w14:val="none"/>
+        </w:rPr>
+        <w:t xml:space="preserve"> install </w:t>
+      </w:r>
+      <w:proofErr w:type="spellStart"/>
+      <w:r>
+        <w:rPr>
+          <w:rFonts w:ascii="Calibri" w:eastAsia="Times New Roman" w:hAnsi="Calibri" w:cs="Calibri"/>
+          <w:kern w:val="0"/>
+          <w:sz w:val="22"/>
+          <w:szCs w:val="22"/>
+          <w14:ligatures w14:val="none"/>
+        </w:rPr>
+        <w:t>pylint</w:t>
+      </w:r>
+      <w:proofErr w:type="spellEnd"/>
+    </w:p>
+    <w:p>
+      <w:pPr>
+        <w:spacing w:after="0" w:line="240" w:lineRule="auto"/>
         <w:ind w:left="2160"/>
         <w:rPr>
-          <w:sz w:val="20"/>
-          <w:szCs w:val="20"/>
-        </w:rPr>
-      </w:pPr>
-      <w:r>
-        <w:rPr>
-          <w:sz w:val="20"/>
-          <w:szCs w:val="20"/>
-        </w:rPr>
-        <w:t>pip install pylint</w:t>
-      </w:r>
+          <w:rFonts w:ascii="Calibri" w:eastAsia="Times New Roman" w:hAnsi="Calibri" w:cs="Calibri"/>
+          <w:kern w:val="0"/>
+          <w:sz w:val="22"/>
+          <w:szCs w:val="22"/>
+          <w14:ligatures w14:val="none"/>
+        </w:rPr>
+      </w:pPr>
+      <w:r>
+        <w:rPr>
+          <w:rFonts w:ascii="Calibri" w:eastAsia="Times New Roman" w:hAnsi="Calibri" w:cs="Calibri"/>
+          <w:kern w:val="0"/>
+          <w:sz w:val="22"/>
+          <w:szCs w:val="22"/>
+          <w14:ligatures w14:val="none"/>
+        </w:rPr>
+        <w:t>pip install flask-</w:t>
+      </w:r>
+      <w:proofErr w:type="spellStart"/>
+      <w:r>
+        <w:rPr>
+          <w:rFonts w:ascii="Calibri" w:eastAsia="Times New Roman" w:hAnsi="Calibri" w:cs="Calibri"/>
+          <w:kern w:val="0"/>
+          <w:sz w:val="22"/>
+          <w:szCs w:val="22"/>
+          <w14:ligatures w14:val="none"/>
+        </w:rPr>
+        <w:t>cors</w:t>
+      </w:r>
+      <w:proofErr w:type="spellEnd"/>
+    </w:p>
+    <w:p>
+      <w:pPr>
+        <w:spacing w:after="0" w:line="240" w:lineRule="auto"/>
+        <w:ind w:left="2160"/>
+        <w:rPr>
+          <w:rFonts w:ascii="Calibri" w:eastAsia="Times New Roman" w:hAnsi="Calibri" w:cs="Calibri"/>
+          <w:kern w:val="0"/>
+          <w:sz w:val="22"/>
+          <w:szCs w:val="22"/>
+          <w14:ligatures w14:val="none"/>
+        </w:rPr>
+      </w:pPr>
+      <w:proofErr w:type="gramStart"/>
+      <w:r>
+        <w:rPr>
+          <w:rFonts w:ascii="Calibri" w:eastAsia="Times New Roman" w:hAnsi="Calibri" w:cs="Calibri"/>
+          <w:kern w:val="0"/>
+          <w:sz w:val="22"/>
+          <w:szCs w:val="22"/>
+          <w14:ligatures w14:val="none"/>
+        </w:rPr>
+        <w:t>pip</w:t>
+      </w:r>
+      <w:proofErr w:type="gramEnd"/>
+      <w:r>
+        <w:rPr>
+          <w:rFonts w:ascii="Calibri" w:eastAsia="Times New Roman" w:hAnsi="Calibri" w:cs="Calibri"/>
+          <w:kern w:val="0"/>
+          <w:sz w:val="22"/>
+          <w:szCs w:val="22"/>
+          <w14:ligatures w14:val="none"/>
+        </w:rPr>
+        <w:t xml:space="preserve"> install </w:t>
+      </w:r>
+      <w:proofErr w:type="spellStart"/>
+      <w:r>
+        <w:rPr>
+          <w:rFonts w:ascii="Calibri" w:eastAsia="Times New Roman" w:hAnsi="Calibri" w:cs="Calibri"/>
+          <w:kern w:val="0"/>
+          <w:sz w:val="22"/>
+          <w:szCs w:val="22"/>
+          <w14:ligatures w14:val="none"/>
+        </w:rPr>
+        <w:t>gunicorn</w:t>
+      </w:r>
+      <w:proofErr w:type="spellEnd"/>
+    </w:p>
+    <w:p>
+      <w:pPr>
+        <w:spacing w:after="0" w:line="240" w:lineRule="auto"/>
+        <w:ind w:left="2160"/>
+        <w:rPr>
+          <w:rFonts w:ascii="Calibri" w:eastAsia="Times New Roman" w:hAnsi="Calibri" w:cs="Calibri"/>
+          <w:kern w:val="0"/>
+          <w:sz w:val="22"/>
+          <w:szCs w:val="22"/>
+          <w14:ligatures w14:val="none"/>
+        </w:rPr>
+      </w:pPr>
+      <w:r>
+        <w:rPr>
+          <w:rFonts w:ascii="Calibri" w:eastAsia="Times New Roman" w:hAnsi="Calibri" w:cs="Calibri"/>
+          <w:kern w:val="0"/>
+          <w:sz w:val="22"/>
+          <w:szCs w:val="22"/>
+          <w14:ligatures w14:val="none"/>
+        </w:rPr>
+        <w:t>pip install waitress </w:t>
+      </w:r>
+    </w:p>
+    <w:p>
+      <w:pPr>
+        <w:spacing w:after="0" w:line="240" w:lineRule="auto"/>
+        <w:ind w:left="2160"/>
+        <w:rPr>
+          <w:rFonts w:ascii="Calibri" w:eastAsia="Times New Roman" w:hAnsi="Calibri" w:cs="Calibri"/>
+          <w:kern w:val="0"/>
+          <w:sz w:val="22"/>
+          <w:szCs w:val="22"/>
+          <w14:ligatures w14:val="none"/>
+        </w:rPr>
+      </w:pPr>
+      <w:r>
+        <w:rPr>
+          <w:rFonts w:ascii="Calibri" w:eastAsia="Times New Roman" w:hAnsi="Calibri" w:cs="Calibri"/>
+          <w:kern w:val="0"/>
+          <w:sz w:val="22"/>
+          <w:szCs w:val="22"/>
+          <w14:ligatures w14:val="none"/>
+        </w:rPr>
+        <w:t xml:space="preserve">pip install </w:t>
+      </w:r>
+      <w:proofErr w:type="spellStart"/>
+      <w:r>
+        <w:rPr>
+          <w:rFonts w:ascii="Calibri" w:eastAsia="Times New Roman" w:hAnsi="Calibri" w:cs="Calibri"/>
+          <w:kern w:val="0"/>
+          <w:sz w:val="22"/>
+          <w:szCs w:val="22"/>
+          <w14:ligatures w14:val="none"/>
+        </w:rPr>
+        <w:t>earthengine-api</w:t>
+      </w:r>
+      <w:proofErr w:type="spellEnd"/>
+    </w:p>
+    <w:p>
+      <w:pPr>
+        <w:spacing w:after="0" w:line="240" w:lineRule="auto"/>
+        <w:ind w:left="2160"/>
+        <w:rPr>
+          <w:rFonts w:ascii="Calibri" w:eastAsia="Times New Roman" w:hAnsi="Calibri" w:cs="Calibri"/>
+          <w:kern w:val="0"/>
+          <w:sz w:val="22"/>
+          <w:szCs w:val="22"/>
+          <w14:ligatures w14:val="none"/>
+        </w:rPr>
+      </w:pPr>
+      <w:proofErr w:type="gramStart"/>
+      <w:r>
+        <w:rPr>
+          <w:rFonts w:ascii="Calibri" w:eastAsia="Times New Roman" w:hAnsi="Calibri" w:cs="Calibri"/>
+          <w:kern w:val="0"/>
+          <w:sz w:val="22"/>
+          <w:szCs w:val="22"/>
+          <w14:ligatures w14:val="none"/>
+        </w:rPr>
+        <w:t>pip</w:t>
+      </w:r>
+      <w:proofErr w:type="gramEnd"/>
+      <w:r>
+        <w:rPr>
+          <w:rFonts w:ascii="Calibri" w:eastAsia="Times New Roman" w:hAnsi="Calibri" w:cs="Calibri"/>
+          <w:kern w:val="0"/>
+          <w:sz w:val="22"/>
+          <w:szCs w:val="22"/>
+          <w14:ligatures w14:val="none"/>
+        </w:rPr>
+        <w:t xml:space="preserve"> install </w:t>
+      </w:r>
+      <w:proofErr w:type="spellStart"/>
+      <w:r>
+        <w:rPr>
+          <w:rFonts w:ascii="Calibri" w:eastAsia="Times New Roman" w:hAnsi="Calibri" w:cs="Calibri"/>
+          <w:kern w:val="0"/>
+          <w:sz w:val="22"/>
+          <w:szCs w:val="22"/>
+          <w14:ligatures w14:val="none"/>
+        </w:rPr>
+        <w:t>geemap</w:t>
+      </w:r>
+      <w:proofErr w:type="spellEnd"/>
     </w:p>
     <w:p>
       <w:pPr>
@@ -4080,6 +4899,7 @@
   <w:style w:type="character" w:default="1" w:styleId="DefaultParagraphFont">
     <w:name w:val="Default Paragraph Font"/>
     <w:uiPriority w:val="1"/>
+    <w:semiHidden/>
     <w:unhideWhenUsed/>
   </w:style>
   <w:style w:type="table" w:default="1" w:styleId="TableNormal">

</xml_diff>